<commit_message>
RTM source code location updated
</commit_message>
<xml_diff>
--- a/Documentation/Final Report/E-Appointment_Final.docx
+++ b/Documentation/Final Report/E-Appointment_Final.docx
@@ -332,10 +332,6 @@
     <w:p/>
     <w:p/>
     <w:p/>
-    <w:p/>
-    <w:p/>
-    <w:p/>
-    <w:p/>
     <w:p>
       <w:pPr>
         <w:rPr>
@@ -352,6 +348,7 @@
           <w:sz w:val="28"/>
           <w:szCs w:val="28"/>
         </w:rPr>
+        <w:lastRenderedPageBreak/>
         <w:t>Contents</w:t>
       </w:r>
     </w:p>
@@ -417,7 +414,7 @@
         <w:rPr>
           <w:noProof/>
         </w:rPr>
-        <w:instrText xml:space="preserve"> PAGEREF _Toc323211365 \h </w:instrText>
+        <w:instrText xml:space="preserve"> PAGEREF _Toc323241353 \h </w:instrText>
       </w:r>
       <w:r>
         <w:rPr>
@@ -474,7 +471,7 @@
         <w:rPr>
           <w:noProof/>
         </w:rPr>
-        <w:instrText xml:space="preserve"> PAGEREF _Toc323211366 \h </w:instrText>
+        <w:instrText xml:space="preserve"> PAGEREF _Toc323241354 \h </w:instrText>
       </w:r>
       <w:r>
         <w:rPr>
@@ -548,7 +545,7 @@
         <w:rPr>
           <w:noProof/>
         </w:rPr>
-        <w:instrText xml:space="preserve"> PAGEREF _Toc323211367 \h </w:instrText>
+        <w:instrText xml:space="preserve"> PAGEREF _Toc323241355 \h </w:instrText>
       </w:r>
       <w:r>
         <w:rPr>
@@ -565,7 +562,7 @@
         <w:rPr>
           <w:noProof/>
         </w:rPr>
-        <w:t>8</w:t>
+        <w:t>7</w:t>
       </w:r>
       <w:r>
         <w:rPr>
@@ -623,7 +620,7 @@
         <w:rPr>
           <w:noProof/>
         </w:rPr>
-        <w:instrText xml:space="preserve"> PAGEREF _Toc323211368 \h </w:instrText>
+        <w:instrText xml:space="preserve"> PAGEREF _Toc323241356 \h </w:instrText>
       </w:r>
       <w:r>
         <w:rPr>
@@ -698,7 +695,7 @@
         <w:rPr>
           <w:noProof/>
         </w:rPr>
-        <w:instrText xml:space="preserve"> PAGEREF _Toc323211369 \h </w:instrText>
+        <w:instrText xml:space="preserve"> PAGEREF _Toc323241357 \h </w:instrText>
       </w:r>
       <w:r>
         <w:rPr>
@@ -773,7 +770,7 @@
         <w:rPr>
           <w:noProof/>
         </w:rPr>
-        <w:instrText xml:space="preserve"> PAGEREF _Toc323211370 \h </w:instrText>
+        <w:instrText xml:space="preserve"> PAGEREF _Toc323241358 \h </w:instrText>
       </w:r>
       <w:r>
         <w:rPr>
@@ -855,7 +852,7 @@
         <w:rPr>
           <w:noProof/>
         </w:rPr>
-        <w:instrText xml:space="preserve"> PAGEREF _Toc323211371 \h </w:instrText>
+        <w:instrText xml:space="preserve"> PAGEREF _Toc323241359 \h </w:instrText>
       </w:r>
       <w:r>
         <w:rPr>
@@ -930,7 +927,7 @@
         <w:rPr>
           <w:noProof/>
         </w:rPr>
-        <w:instrText xml:space="preserve"> PAGEREF _Toc323211372 \h </w:instrText>
+        <w:instrText xml:space="preserve"> PAGEREF _Toc323241360 \h </w:instrText>
       </w:r>
       <w:r>
         <w:rPr>
@@ -1005,7 +1002,7 @@
         <w:rPr>
           <w:noProof/>
         </w:rPr>
-        <w:instrText xml:space="preserve"> PAGEREF _Toc323211373 \h </w:instrText>
+        <w:instrText xml:space="preserve"> PAGEREF _Toc323241361 \h </w:instrText>
       </w:r>
       <w:r>
         <w:rPr>
@@ -1082,7 +1079,7 @@
         <w:rPr>
           <w:noProof/>
         </w:rPr>
-        <w:instrText xml:space="preserve"> PAGEREF _Toc323211374 \h </w:instrText>
+        <w:instrText xml:space="preserve"> PAGEREF _Toc323241362 \h </w:instrText>
       </w:r>
       <w:r>
         <w:rPr>
@@ -1157,7 +1154,7 @@
         <w:rPr>
           <w:noProof/>
         </w:rPr>
-        <w:instrText xml:space="preserve"> PAGEREF _Toc323211375 \h </w:instrText>
+        <w:instrText xml:space="preserve"> PAGEREF _Toc323241363 \h </w:instrText>
       </w:r>
       <w:r>
         <w:rPr>
@@ -1232,7 +1229,7 @@
         <w:rPr>
           <w:noProof/>
         </w:rPr>
-        <w:instrText xml:space="preserve"> PAGEREF _Toc323211376 \h </w:instrText>
+        <w:instrText xml:space="preserve"> PAGEREF _Toc323241364 \h </w:instrText>
       </w:r>
       <w:r>
         <w:rPr>
@@ -1306,7 +1303,7 @@
         <w:rPr>
           <w:noProof/>
         </w:rPr>
-        <w:instrText xml:space="preserve"> PAGEREF _Toc323211377 \h </w:instrText>
+        <w:instrText xml:space="preserve"> PAGEREF _Toc323241365 \h </w:instrText>
       </w:r>
       <w:r>
         <w:rPr>
@@ -1381,7 +1378,7 @@
         <w:rPr>
           <w:noProof/>
         </w:rPr>
-        <w:instrText xml:space="preserve"> PAGEREF _Toc323211378 \h </w:instrText>
+        <w:instrText xml:space="preserve"> PAGEREF _Toc323241366 \h </w:instrText>
       </w:r>
       <w:r>
         <w:rPr>
@@ -1456,7 +1453,7 @@
         <w:rPr>
           <w:noProof/>
         </w:rPr>
-        <w:instrText xml:space="preserve"> PAGEREF _Toc323211379 \h </w:instrText>
+        <w:instrText xml:space="preserve"> PAGEREF _Toc323241367 \h </w:instrText>
       </w:r>
       <w:r>
         <w:rPr>
@@ -1531,7 +1528,7 @@
         <w:rPr>
           <w:noProof/>
         </w:rPr>
-        <w:instrText xml:space="preserve"> PAGEREF _Toc323211380 \h </w:instrText>
+        <w:instrText xml:space="preserve"> PAGEREF _Toc323241368 \h </w:instrText>
       </w:r>
       <w:r>
         <w:rPr>
@@ -1606,7 +1603,7 @@
         <w:rPr>
           <w:noProof/>
         </w:rPr>
-        <w:instrText xml:space="preserve"> PAGEREF _Toc323211381 \h </w:instrText>
+        <w:instrText xml:space="preserve"> PAGEREF _Toc323241369 \h </w:instrText>
       </w:r>
       <w:r>
         <w:rPr>
@@ -1681,7 +1678,7 @@
         <w:rPr>
           <w:noProof/>
         </w:rPr>
-        <w:instrText xml:space="preserve"> PAGEREF _Toc323211382 \h </w:instrText>
+        <w:instrText xml:space="preserve"> PAGEREF _Toc323241370 \h </w:instrText>
       </w:r>
       <w:r>
         <w:rPr>
@@ -1756,7 +1753,7 @@
         <w:rPr>
           <w:noProof/>
         </w:rPr>
-        <w:instrText xml:space="preserve"> PAGEREF _Toc323211383 \h </w:instrText>
+        <w:instrText xml:space="preserve"> PAGEREF _Toc323241371 \h </w:instrText>
       </w:r>
       <w:r>
         <w:rPr>
@@ -1831,7 +1828,7 @@
         <w:rPr>
           <w:noProof/>
         </w:rPr>
-        <w:instrText xml:space="preserve"> PAGEREF _Toc323211384 \h </w:instrText>
+        <w:instrText xml:space="preserve"> PAGEREF _Toc323241372 \h </w:instrText>
       </w:r>
       <w:r>
         <w:rPr>
@@ -1906,7 +1903,7 @@
         <w:rPr>
           <w:noProof/>
         </w:rPr>
-        <w:instrText xml:space="preserve"> PAGEREF _Toc323211385 \h </w:instrText>
+        <w:instrText xml:space="preserve"> PAGEREF _Toc323241373 \h </w:instrText>
       </w:r>
       <w:r>
         <w:rPr>
@@ -1981,7 +1978,7 @@
         <w:rPr>
           <w:noProof/>
         </w:rPr>
-        <w:instrText xml:space="preserve"> PAGEREF _Toc323211386 \h </w:instrText>
+        <w:instrText xml:space="preserve"> PAGEREF _Toc323241374 \h </w:instrText>
       </w:r>
       <w:r>
         <w:rPr>
@@ -2056,7 +2053,7 @@
         <w:rPr>
           <w:noProof/>
         </w:rPr>
-        <w:instrText xml:space="preserve"> PAGEREF _Toc323211387 \h </w:instrText>
+        <w:instrText xml:space="preserve"> PAGEREF _Toc323241375 \h </w:instrText>
       </w:r>
       <w:r>
         <w:rPr>
@@ -2131,7 +2128,7 @@
         <w:rPr>
           <w:noProof/>
         </w:rPr>
-        <w:instrText xml:space="preserve"> PAGEREF _Toc323211388 \h </w:instrText>
+        <w:instrText xml:space="preserve"> PAGEREF _Toc323241376 \h </w:instrText>
       </w:r>
       <w:r>
         <w:rPr>
@@ -2206,7 +2203,7 @@
         <w:rPr>
           <w:noProof/>
         </w:rPr>
-        <w:instrText xml:space="preserve"> PAGEREF _Toc323211389 \h </w:instrText>
+        <w:instrText xml:space="preserve"> PAGEREF _Toc323241377 \h </w:instrText>
       </w:r>
       <w:r>
         <w:rPr>
@@ -2281,7 +2278,7 @@
         <w:rPr>
           <w:noProof/>
         </w:rPr>
-        <w:instrText xml:space="preserve"> PAGEREF _Toc323211390 \h </w:instrText>
+        <w:instrText xml:space="preserve"> PAGEREF _Toc323241378 \h </w:instrText>
       </w:r>
       <w:r>
         <w:rPr>
@@ -2356,7 +2353,7 @@
         <w:rPr>
           <w:noProof/>
         </w:rPr>
-        <w:instrText xml:space="preserve"> PAGEREF _Toc323211391 \h </w:instrText>
+        <w:instrText xml:space="preserve"> PAGEREF _Toc323241379 \h </w:instrText>
       </w:r>
       <w:r>
         <w:rPr>
@@ -2431,7 +2428,7 @@
         <w:rPr>
           <w:noProof/>
         </w:rPr>
-        <w:instrText xml:space="preserve"> PAGEREF _Toc323211392 \h </w:instrText>
+        <w:instrText xml:space="preserve"> PAGEREF _Toc323241380 \h </w:instrText>
       </w:r>
       <w:r>
         <w:rPr>
@@ -2506,7 +2503,7 @@
         <w:rPr>
           <w:noProof/>
         </w:rPr>
-        <w:instrText xml:space="preserve"> PAGEREF _Toc323211393 \h </w:instrText>
+        <w:instrText xml:space="preserve"> PAGEREF _Toc323241381 \h </w:instrText>
       </w:r>
       <w:r>
         <w:rPr>
@@ -2581,7 +2578,7 @@
         <w:rPr>
           <w:noProof/>
         </w:rPr>
-        <w:instrText xml:space="preserve"> PAGEREF _Toc323211394 \h </w:instrText>
+        <w:instrText xml:space="preserve"> PAGEREF _Toc323241382 \h </w:instrText>
       </w:r>
       <w:r>
         <w:rPr>
@@ -2656,7 +2653,7 @@
         <w:rPr>
           <w:noProof/>
         </w:rPr>
-        <w:instrText xml:space="preserve"> PAGEREF _Toc323211395 \h </w:instrText>
+        <w:instrText xml:space="preserve"> PAGEREF _Toc323241383 \h </w:instrText>
       </w:r>
       <w:r>
         <w:rPr>
@@ -2731,7 +2728,7 @@
         <w:rPr>
           <w:noProof/>
         </w:rPr>
-        <w:instrText xml:space="preserve"> PAGEREF _Toc323211396 \h </w:instrText>
+        <w:instrText xml:space="preserve"> PAGEREF _Toc323241384 \h </w:instrText>
       </w:r>
       <w:r>
         <w:rPr>
@@ -2806,7 +2803,7 @@
         <w:rPr>
           <w:noProof/>
         </w:rPr>
-        <w:instrText xml:space="preserve"> PAGEREF _Toc323211397 \h </w:instrText>
+        <w:instrText xml:space="preserve"> PAGEREF _Toc323241385 \h </w:instrText>
       </w:r>
       <w:r>
         <w:rPr>
@@ -2881,7 +2878,7 @@
         <w:rPr>
           <w:noProof/>
         </w:rPr>
-        <w:instrText xml:space="preserve"> PAGEREF _Toc323211398 \h </w:instrText>
+        <w:instrText xml:space="preserve"> PAGEREF _Toc323241386 \h </w:instrText>
       </w:r>
       <w:r>
         <w:rPr>
@@ -2956,7 +2953,7 @@
         <w:rPr>
           <w:noProof/>
         </w:rPr>
-        <w:instrText xml:space="preserve"> PAGEREF _Toc323211399 \h </w:instrText>
+        <w:instrText xml:space="preserve"> PAGEREF _Toc323241387 \h </w:instrText>
       </w:r>
       <w:r>
         <w:rPr>
@@ -3030,7 +3027,7 @@
         <w:rPr>
           <w:noProof/>
         </w:rPr>
-        <w:instrText xml:space="preserve"> PAGEREF _Toc323211400 \h </w:instrText>
+        <w:instrText xml:space="preserve"> PAGEREF _Toc323241388 \h </w:instrText>
       </w:r>
       <w:r>
         <w:rPr>
@@ -3105,7 +3102,7 @@
         <w:rPr>
           <w:noProof/>
         </w:rPr>
-        <w:instrText xml:space="preserve"> PAGEREF _Toc323211401 \h </w:instrText>
+        <w:instrText xml:space="preserve"> PAGEREF _Toc323241389 \h </w:instrText>
       </w:r>
       <w:r>
         <w:rPr>
@@ -3180,7 +3177,7 @@
         <w:rPr>
           <w:noProof/>
         </w:rPr>
-        <w:instrText xml:space="preserve"> PAGEREF _Toc323211402 \h </w:instrText>
+        <w:instrText xml:space="preserve"> PAGEREF _Toc323241390 \h </w:instrText>
       </w:r>
       <w:r>
         <w:rPr>
@@ -3255,7 +3252,7 @@
         <w:rPr>
           <w:noProof/>
         </w:rPr>
-        <w:instrText xml:space="preserve"> PAGEREF _Toc323211403 \h </w:instrText>
+        <w:instrText xml:space="preserve"> PAGEREF _Toc323241391 \h </w:instrText>
       </w:r>
       <w:r>
         <w:rPr>
@@ -3329,7 +3326,7 @@
         <w:rPr>
           <w:noProof/>
         </w:rPr>
-        <w:instrText xml:space="preserve"> PAGEREF _Toc323211404 \h </w:instrText>
+        <w:instrText xml:space="preserve"> PAGEREF _Toc323241392 \h </w:instrText>
       </w:r>
       <w:r>
         <w:rPr>
@@ -3404,7 +3401,7 @@
         <w:rPr>
           <w:noProof/>
         </w:rPr>
-        <w:instrText xml:space="preserve"> PAGEREF _Toc323211405 \h </w:instrText>
+        <w:instrText xml:space="preserve"> PAGEREF _Toc323241393 \h </w:instrText>
       </w:r>
       <w:r>
         <w:rPr>
@@ -3479,7 +3476,7 @@
         <w:rPr>
           <w:noProof/>
         </w:rPr>
-        <w:instrText xml:space="preserve"> PAGEREF _Toc323211406 \h </w:instrText>
+        <w:instrText xml:space="preserve"> PAGEREF _Toc323241394 \h </w:instrText>
       </w:r>
       <w:r>
         <w:rPr>
@@ -3554,7 +3551,7 @@
         <w:rPr>
           <w:noProof/>
         </w:rPr>
-        <w:instrText xml:space="preserve"> PAGEREF _Toc323211407 \h </w:instrText>
+        <w:instrText xml:space="preserve"> PAGEREF _Toc323241395 \h </w:instrText>
       </w:r>
       <w:r>
         <w:rPr>
@@ -3629,7 +3626,7 @@
         <w:rPr>
           <w:noProof/>
         </w:rPr>
-        <w:instrText xml:space="preserve"> PAGEREF _Toc323211408 \h </w:instrText>
+        <w:instrText xml:space="preserve"> PAGEREF _Toc323241396 \h </w:instrText>
       </w:r>
       <w:r>
         <w:rPr>
@@ -3703,7 +3700,7 @@
         <w:rPr>
           <w:noProof/>
         </w:rPr>
-        <w:instrText xml:space="preserve"> PAGEREF _Toc323211409 \h </w:instrText>
+        <w:instrText xml:space="preserve"> PAGEREF _Toc323241397 \h </w:instrText>
       </w:r>
       <w:r>
         <w:rPr>
@@ -3778,7 +3775,7 @@
         <w:rPr>
           <w:noProof/>
         </w:rPr>
-        <w:instrText xml:space="preserve"> PAGEREF _Toc323211410 \h </w:instrText>
+        <w:instrText xml:space="preserve"> PAGEREF _Toc323241398 \h </w:instrText>
       </w:r>
       <w:r>
         <w:rPr>
@@ -3852,7 +3849,7 @@
         <w:rPr>
           <w:noProof/>
         </w:rPr>
-        <w:instrText xml:space="preserve"> PAGEREF _Toc323211411 \h </w:instrText>
+        <w:instrText xml:space="preserve"> PAGEREF _Toc323241399 \h </w:instrText>
       </w:r>
       <w:r>
         <w:rPr>
@@ -3927,7 +3924,7 @@
         <w:rPr>
           <w:noProof/>
         </w:rPr>
-        <w:instrText xml:space="preserve"> PAGEREF _Toc323211412 \h </w:instrText>
+        <w:instrText xml:space="preserve"> PAGEREF _Toc323241400 \h </w:instrText>
       </w:r>
       <w:r>
         <w:rPr>
@@ -4002,7 +3999,7 @@
         <w:rPr>
           <w:noProof/>
         </w:rPr>
-        <w:instrText xml:space="preserve"> PAGEREF _Toc323211413 \h </w:instrText>
+        <w:instrText xml:space="preserve"> PAGEREF _Toc323241401 \h </w:instrText>
       </w:r>
       <w:r>
         <w:rPr>
@@ -4077,7 +4074,7 @@
         <w:rPr>
           <w:noProof/>
         </w:rPr>
-        <w:instrText xml:space="preserve"> PAGEREF _Toc323211414 \h </w:instrText>
+        <w:instrText xml:space="preserve"> PAGEREF _Toc323241402 \h </w:instrText>
       </w:r>
       <w:r>
         <w:rPr>
@@ -4152,7 +4149,7 @@
         <w:rPr>
           <w:noProof/>
         </w:rPr>
-        <w:instrText xml:space="preserve"> PAGEREF _Toc323211415 \h </w:instrText>
+        <w:instrText xml:space="preserve"> PAGEREF _Toc323241403 \h </w:instrText>
       </w:r>
       <w:r>
         <w:rPr>
@@ -4227,7 +4224,7 @@
         <w:rPr>
           <w:noProof/>
         </w:rPr>
-        <w:instrText xml:space="preserve"> PAGEREF _Toc323211416 \h </w:instrText>
+        <w:instrText xml:space="preserve"> PAGEREF _Toc323241404 \h </w:instrText>
       </w:r>
       <w:r>
         <w:rPr>
@@ -4302,7 +4299,7 @@
         <w:rPr>
           <w:noProof/>
         </w:rPr>
-        <w:instrText xml:space="preserve"> PAGEREF _Toc323211417 \h </w:instrText>
+        <w:instrText xml:space="preserve"> PAGEREF _Toc323241405 \h </w:instrText>
       </w:r>
       <w:r>
         <w:rPr>
@@ -4377,7 +4374,7 @@
         <w:rPr>
           <w:noProof/>
         </w:rPr>
-        <w:instrText xml:space="preserve"> PAGEREF _Toc323211418 \h </w:instrText>
+        <w:instrText xml:space="preserve"> PAGEREF _Toc323241406 \h </w:instrText>
       </w:r>
       <w:r>
         <w:rPr>
@@ -4452,7 +4449,7 @@
         <w:rPr>
           <w:noProof/>
         </w:rPr>
-        <w:instrText xml:space="preserve"> PAGEREF _Toc323211419 \h </w:instrText>
+        <w:instrText xml:space="preserve"> PAGEREF _Toc323241407 \h </w:instrText>
       </w:r>
       <w:r>
         <w:rPr>
@@ -4527,7 +4524,7 @@
         <w:rPr>
           <w:noProof/>
         </w:rPr>
-        <w:instrText xml:space="preserve"> PAGEREF _Toc323211420 \h </w:instrText>
+        <w:instrText xml:space="preserve"> PAGEREF _Toc323241408 \h </w:instrText>
       </w:r>
       <w:r>
         <w:rPr>
@@ -4602,7 +4599,7 @@
         <w:rPr>
           <w:noProof/>
         </w:rPr>
-        <w:instrText xml:space="preserve"> PAGEREF _Toc323211421 \h </w:instrText>
+        <w:instrText xml:space="preserve"> PAGEREF _Toc323241409 \h </w:instrText>
       </w:r>
       <w:r>
         <w:rPr>
@@ -4677,7 +4674,7 @@
         <w:rPr>
           <w:noProof/>
         </w:rPr>
-        <w:instrText xml:space="preserve"> PAGEREF _Toc323211422 \h </w:instrText>
+        <w:instrText xml:space="preserve"> PAGEREF _Toc323241410 \h </w:instrText>
       </w:r>
       <w:r>
         <w:rPr>
@@ -4752,7 +4749,7 @@
         <w:rPr>
           <w:noProof/>
         </w:rPr>
-        <w:instrText xml:space="preserve"> PAGEREF _Toc323211423 \h </w:instrText>
+        <w:instrText xml:space="preserve"> PAGEREF _Toc323241411 \h </w:instrText>
       </w:r>
       <w:r>
         <w:rPr>
@@ -4827,7 +4824,7 @@
         <w:rPr>
           <w:noProof/>
         </w:rPr>
-        <w:instrText xml:space="preserve"> PAGEREF _Toc323211424 \h </w:instrText>
+        <w:instrText xml:space="preserve"> PAGEREF _Toc323241412 \h </w:instrText>
       </w:r>
       <w:r>
         <w:rPr>
@@ -4902,7 +4899,7 @@
         <w:rPr>
           <w:noProof/>
         </w:rPr>
-        <w:instrText xml:space="preserve"> PAGEREF _Toc323211425 \h </w:instrText>
+        <w:instrText xml:space="preserve"> PAGEREF _Toc323241413 \h </w:instrText>
       </w:r>
       <w:r>
         <w:rPr>
@@ -4977,7 +4974,7 @@
         <w:rPr>
           <w:noProof/>
         </w:rPr>
-        <w:instrText xml:space="preserve"> PAGEREF _Toc323211426 \h </w:instrText>
+        <w:instrText xml:space="preserve"> PAGEREF _Toc323241414 \h </w:instrText>
       </w:r>
       <w:r>
         <w:rPr>
@@ -5052,7 +5049,7 @@
         <w:rPr>
           <w:noProof/>
         </w:rPr>
-        <w:instrText xml:space="preserve"> PAGEREF _Toc323211427 \h </w:instrText>
+        <w:instrText xml:space="preserve"> PAGEREF _Toc323241415 \h </w:instrText>
       </w:r>
       <w:r>
         <w:rPr>
@@ -5126,7 +5123,7 @@
         <w:rPr>
           <w:noProof/>
         </w:rPr>
-        <w:instrText xml:space="preserve"> PAGEREF _Toc323211428 \h </w:instrText>
+        <w:instrText xml:space="preserve"> PAGEREF _Toc323241416 \h </w:instrText>
       </w:r>
       <w:r>
         <w:rPr>
@@ -5169,30 +5166,6 @@
         <w:br/>
       </w:r>
     </w:p>
-    <w:p/>
-    <w:p/>
-    <w:p/>
-    <w:p/>
-    <w:p/>
-    <w:p/>
-    <w:p/>
-    <w:p/>
-    <w:p/>
-    <w:p/>
-    <w:p/>
-    <w:p/>
-    <w:p/>
-    <w:p/>
-    <w:p/>
-    <w:p/>
-    <w:p/>
-    <w:p/>
-    <w:p/>
-    <w:p/>
-    <w:p/>
-    <w:p/>
-    <w:p/>
-    <w:p/>
     <w:p/>
     <w:p/>
     <w:p/>
@@ -5220,7 +5193,7 @@
           <w:szCs w:val="24"/>
         </w:rPr>
       </w:pPr>
-      <w:bookmarkStart w:id="0" w:name="_Toc323211365"/>
+      <w:bookmarkStart w:id="0" w:name="_Toc323241353"/>
       <w:r>
         <w:t>Document Revision History</w:t>
       </w:r>
@@ -5718,7 +5691,7 @@
         </w:numPr>
         <w:jc w:val="center"/>
       </w:pPr>
-      <w:bookmarkStart w:id="1" w:name="_Toc323211366"/>
+      <w:bookmarkStart w:id="1" w:name="_Toc323241354"/>
       <w:r>
         <w:t>Acknowledgement</w:t>
       </w:r>
@@ -5821,13 +5794,6 @@
         <w:t>OVERVIEW</w:t>
       </w:r>
     </w:p>
-    <w:p/>
-    <w:p/>
-    <w:p/>
-    <w:p/>
-    <w:p/>
-    <w:p/>
-    <w:p/>
     <w:p/>
     <w:p/>
     <w:p/>
@@ -5847,7 +5813,7 @@
       </w:pPr>
       <w:bookmarkStart w:id="2" w:name="_Toc291585656"/>
       <w:bookmarkStart w:id="3" w:name="_Toc321391567"/>
-      <w:bookmarkStart w:id="4" w:name="_Toc323211367"/>
+      <w:bookmarkStart w:id="4" w:name="_Toc323241355"/>
       <w:r>
         <w:t xml:space="preserve">Project </w:t>
       </w:r>
@@ -6024,28 +5990,28 @@
       <w:pPr>
         <w:pStyle w:val="Heading2"/>
       </w:pPr>
-      <w:bookmarkStart w:id="6" w:name="_Toc323211368"/>
-      <w:bookmarkStart w:id="7" w:name="_Toc291585658"/>
-      <w:bookmarkStart w:id="8" w:name="_Toc321391569"/>
-      <w:bookmarkStart w:id="9" w:name="purpose"/>
+      <w:bookmarkStart w:id="6" w:name="_Toc291585658"/>
+      <w:bookmarkStart w:id="7" w:name="_Toc321391569"/>
+      <w:bookmarkStart w:id="8" w:name="purpose"/>
+      <w:bookmarkStart w:id="9" w:name="_Toc323241356"/>
       <w:r>
         <w:t>Project Concept</w:t>
       </w:r>
+      <w:bookmarkEnd w:id="9"/>
+    </w:p>
+    <w:p>
+      <w:pPr>
+        <w:pStyle w:val="Heading3"/>
+      </w:pPr>
+      <w:bookmarkStart w:id="10" w:name="_Toc323241357"/>
+      <w:r>
+        <w:t>Purpose</w:t>
+      </w:r>
       <w:bookmarkEnd w:id="6"/>
-    </w:p>
-    <w:p>
-      <w:pPr>
-        <w:pStyle w:val="Heading3"/>
-      </w:pPr>
-      <w:bookmarkStart w:id="10" w:name="_Toc323211369"/>
-      <w:r>
-        <w:t>Purpose</w:t>
-      </w:r>
       <w:bookmarkEnd w:id="7"/>
-      <w:bookmarkEnd w:id="8"/>
       <w:bookmarkEnd w:id="10"/>
     </w:p>
-    <w:bookmarkEnd w:id="9"/>
+    <w:bookmarkEnd w:id="8"/>
     <w:p/>
     <w:p>
       <w:r>
@@ -6133,7 +6099,7 @@
         <w:br w:type="page"/>
       </w:r>
       <w:bookmarkStart w:id="14" w:name="_Toc321391570"/>
-      <w:bookmarkStart w:id="15" w:name="_Toc323211370"/>
+      <w:bookmarkStart w:id="15" w:name="_Toc323241358"/>
       <w:r>
         <w:t>Scope</w:t>
       </w:r>
@@ -6210,8 +6176,8 @@
       <w:bookmarkStart w:id="18" w:name="_3.4_Product_Perspective"/>
       <w:bookmarkStart w:id="19" w:name="_Toc291585661"/>
       <w:bookmarkStart w:id="20" w:name="_Toc321391572"/>
-      <w:bookmarkStart w:id="21" w:name="_Toc323211371"/>
-      <w:bookmarkStart w:id="22" w:name="prod_Persp"/>
+      <w:bookmarkStart w:id="21" w:name="prod_Persp"/>
+      <w:bookmarkStart w:id="22" w:name="_Toc323241359"/>
       <w:bookmarkEnd w:id="17"/>
       <w:bookmarkEnd w:id="18"/>
       <w:r>
@@ -6225,9 +6191,9 @@
       </w:r>
       <w:bookmarkEnd w:id="19"/>
       <w:bookmarkEnd w:id="20"/>
-      <w:bookmarkEnd w:id="21"/>
-    </w:p>
-    <w:bookmarkEnd w:id="22"/>
+      <w:bookmarkEnd w:id="22"/>
+    </w:p>
+    <w:bookmarkEnd w:id="21"/>
     <w:p/>
     <w:p>
       <w:r>
@@ -6250,7 +6216,7 @@
       <w:pPr>
         <w:pStyle w:val="Heading2"/>
       </w:pPr>
-      <w:bookmarkStart w:id="24" w:name="_Toc323211372"/>
+      <w:bookmarkStart w:id="24" w:name="_Toc323241360"/>
       <w:r>
         <w:t>Team and Roles</w:t>
       </w:r>
@@ -6744,7 +6710,7 @@
       <w:pPr>
         <w:pStyle w:val="Heading2"/>
       </w:pPr>
-      <w:bookmarkStart w:id="25" w:name="_Toc323211373"/>
+      <w:bookmarkStart w:id="25" w:name="_Toc323241361"/>
       <w:r>
         <w:t>Development Model</w:t>
       </w:r>
@@ -6758,7 +6724,7 @@
           <w:highlight w:val="white"/>
         </w:rPr>
       </w:pPr>
-      <w:bookmarkStart w:id="26" w:name="_Toc323211374"/>
+      <w:bookmarkStart w:id="26" w:name="_Toc323241362"/>
       <w:r>
         <w:rPr>
           <w:highlight w:val="white"/>
@@ -6888,7 +6854,7 @@
       <w:pPr>
         <w:pStyle w:val="Heading2"/>
       </w:pPr>
-      <w:bookmarkStart w:id="27" w:name="_Toc323211375"/>
+      <w:bookmarkStart w:id="27" w:name="_Toc323241363"/>
       <w:r>
         <w:t>Problem Solved</w:t>
       </w:r>
@@ -6944,7 +6910,7 @@
       <w:pPr>
         <w:pStyle w:val="Heading2"/>
       </w:pPr>
-      <w:bookmarkStart w:id="28" w:name="_Toc323211376"/>
+      <w:bookmarkStart w:id="28" w:name="_Toc323241364"/>
       <w:r>
         <w:t>Expected Audience</w:t>
       </w:r>
@@ -7754,7 +7720,7 @@
       <w:pPr>
         <w:pStyle w:val="Heading1"/>
       </w:pPr>
-      <w:bookmarkStart w:id="29" w:name="_Toc323211377"/>
+      <w:bookmarkStart w:id="29" w:name="_Toc323241365"/>
       <w:r>
         <w:t>Project Requirement</w:t>
       </w:r>
@@ -7766,16 +7732,16 @@
       </w:pPr>
       <w:bookmarkStart w:id="30" w:name="_Toc291585674"/>
       <w:bookmarkStart w:id="31" w:name="_Toc321391586"/>
-      <w:bookmarkStart w:id="32" w:name="_Toc323211378"/>
-      <w:bookmarkStart w:id="33" w:name="funct_req"/>
+      <w:bookmarkStart w:id="32" w:name="funct_req"/>
+      <w:bookmarkStart w:id="33" w:name="_Toc323241366"/>
       <w:r>
         <w:t>Functional Requirements</w:t>
       </w:r>
       <w:bookmarkEnd w:id="30"/>
       <w:bookmarkEnd w:id="31"/>
-      <w:bookmarkEnd w:id="32"/>
-    </w:p>
-    <w:bookmarkEnd w:id="33"/>
+      <w:bookmarkEnd w:id="33"/>
+    </w:p>
+    <w:bookmarkEnd w:id="32"/>
     <w:p>
       <w:pPr>
         <w:pStyle w:val="ColorfulList-Accent11"/>
@@ -10553,7 +10519,7 @@
       <w:bookmarkStart w:id="35" w:name="non_func_req"/>
       <w:bookmarkStart w:id="36" w:name="_Toc291585675"/>
       <w:bookmarkStart w:id="37" w:name="_Toc321391587"/>
-      <w:bookmarkStart w:id="38" w:name="_Toc323211379"/>
+      <w:bookmarkStart w:id="38" w:name="_Toc323241367"/>
       <w:bookmarkEnd w:id="34"/>
       <w:r>
         <w:t>Non</w:t>
@@ -11813,7 +11779,7 @@
       <w:bookmarkStart w:id="40" w:name="org_der_req"/>
       <w:bookmarkStart w:id="41" w:name="_Toc291585676"/>
       <w:bookmarkStart w:id="42" w:name="_Toc321391588"/>
-      <w:bookmarkStart w:id="43" w:name="_Toc323211380"/>
+      <w:bookmarkStart w:id="43" w:name="_Toc323241368"/>
       <w:bookmarkEnd w:id="39"/>
       <w:r>
         <w:t>Organizational and Derived R</w:t>
@@ -12847,7 +12813,7 @@
       <w:pPr>
         <w:pStyle w:val="Heading2"/>
       </w:pPr>
-      <w:bookmarkStart w:id="44" w:name="_Toc323211381"/>
+      <w:bookmarkStart w:id="44" w:name="_Toc323241369"/>
       <w:r>
         <w:t>E-Appointment Web App</w:t>
       </w:r>
@@ -12931,7 +12897,7 @@
       <w:pPr>
         <w:pStyle w:val="Heading3"/>
       </w:pPr>
-      <w:bookmarkStart w:id="45" w:name="_Toc323211382"/>
+      <w:bookmarkStart w:id="45" w:name="_Toc323241370"/>
       <w:r>
         <w:t>Admin User</w:t>
       </w:r>
@@ -13013,7 +12979,7 @@
       <w:pPr>
         <w:pStyle w:val="Heading3"/>
       </w:pPr>
-      <w:bookmarkStart w:id="46" w:name="_Toc323211383"/>
+      <w:bookmarkStart w:id="46" w:name="_Toc323241371"/>
       <w:r>
         <w:t>Prospect Student Functionality</w:t>
       </w:r>
@@ -13048,7 +13014,7 @@
       <w:pPr>
         <w:pStyle w:val="Heading3"/>
       </w:pPr>
-      <w:bookmarkStart w:id="47" w:name="_Toc323211384"/>
+      <w:bookmarkStart w:id="47" w:name="_Toc323241372"/>
       <w:r>
         <w:t>Current Student Functionality</w:t>
       </w:r>
@@ -13140,7 +13106,7 @@
       <w:pPr>
         <w:pStyle w:val="Heading3"/>
       </w:pPr>
-      <w:bookmarkStart w:id="48" w:name="_Toc323211385"/>
+      <w:bookmarkStart w:id="48" w:name="_Toc323241373"/>
       <w:r>
         <w:t>Staff Functionality</w:t>
       </w:r>
@@ -13232,7 +13198,7 @@
       <w:pPr>
         <w:pStyle w:val="Heading2"/>
       </w:pPr>
-      <w:bookmarkStart w:id="49" w:name="_Toc323211386"/>
+      <w:bookmarkStart w:id="49" w:name="_Toc323241374"/>
       <w:r>
         <w:t>System Functionality</w:t>
       </w:r>
@@ -13345,7 +13311,7 @@
       <w:pPr>
         <w:pStyle w:val="Heading2"/>
       </w:pPr>
-      <w:bookmarkStart w:id="50" w:name="_Toc323211387"/>
+      <w:bookmarkStart w:id="50" w:name="_Toc323241375"/>
       <w:r>
         <w:t>Use Case Diagrams</w:t>
       </w:r>
@@ -13408,7 +13374,7 @@
       </w:r>
       <w:bookmarkStart w:id="51" w:name="_Toc291585688"/>
       <w:bookmarkStart w:id="52" w:name="_Toc321391600"/>
-      <w:bookmarkStart w:id="53" w:name="_Toc323211388"/>
+      <w:bookmarkStart w:id="53" w:name="_Toc323241376"/>
       <w:r>
         <w:t>Admin</w:t>
       </w:r>
@@ -13499,7 +13465,7 @@
         <w:t xml:space="preserve"> </w:t>
       </w:r>
       <w:bookmarkStart w:id="54" w:name="_Toc321391601"/>
-      <w:bookmarkStart w:id="55" w:name="_Toc323211389"/>
+      <w:bookmarkStart w:id="55" w:name="_Toc323241377"/>
       <w:r>
         <w:t>Admin</w:t>
       </w:r>
@@ -13990,7 +13956,7 @@
       </w:pPr>
       <w:bookmarkStart w:id="56" w:name="_Toc291585689"/>
       <w:bookmarkStart w:id="57" w:name="_Toc321391602"/>
-      <w:bookmarkStart w:id="58" w:name="_Toc323211390"/>
+      <w:bookmarkStart w:id="58" w:name="_Toc323241378"/>
       <w:r>
         <w:t>Prospect Student</w:t>
       </w:r>
@@ -14093,7 +14059,7 @@
         <w:t xml:space="preserve"> </w:t>
       </w:r>
       <w:bookmarkStart w:id="59" w:name="_Toc321391603"/>
-      <w:bookmarkStart w:id="60" w:name="_Toc323211391"/>
+      <w:bookmarkStart w:id="60" w:name="_Toc323241379"/>
       <w:r>
         <w:t>Prospect Student Use Case Description</w:t>
       </w:r>
@@ -14793,7 +14759,7 @@
       </w:pPr>
       <w:bookmarkStart w:id="61" w:name="_Toc291585690"/>
       <w:bookmarkStart w:id="62" w:name="_Toc321391604"/>
-      <w:bookmarkStart w:id="63" w:name="_Toc323211392"/>
+      <w:bookmarkStart w:id="63" w:name="_Toc323241380"/>
       <w:r>
         <w:t>Current Student/</w:t>
       </w:r>
@@ -14890,7 +14856,7 @@
         <w:br w:type="page"/>
       </w:r>
       <w:bookmarkStart w:id="64" w:name="_Toc321391605"/>
-      <w:bookmarkStart w:id="65" w:name="_Toc323211393"/>
+      <w:bookmarkStart w:id="65" w:name="_Toc323241381"/>
       <w:r>
         <w:t>Current Student</w:t>
       </w:r>
@@ -15513,7 +15479,7 @@
         <w:pStyle w:val="Heading4"/>
       </w:pPr>
       <w:bookmarkStart w:id="66" w:name="_Toc321391607"/>
-      <w:bookmarkStart w:id="67" w:name="_Toc323211394"/>
+      <w:bookmarkStart w:id="67" w:name="_Toc323241382"/>
       <w:r>
         <w:t>Staff</w:t>
       </w:r>
@@ -16268,7 +16234,7 @@
       </w:pPr>
       <w:bookmarkStart w:id="68" w:name="_Toc291585693"/>
       <w:bookmarkStart w:id="69" w:name="_Toc321391610"/>
-      <w:bookmarkStart w:id="70" w:name="_Toc323211395"/>
+      <w:bookmarkStart w:id="70" w:name="_Toc323241383"/>
       <w:r>
         <w:t>Activity Diagram</w:t>
       </w:r>
@@ -16363,7 +16329,7 @@
       </w:pPr>
       <w:bookmarkStart w:id="71" w:name="_Toc291585694"/>
       <w:bookmarkStart w:id="72" w:name="_Toc321391611"/>
-      <w:bookmarkStart w:id="73" w:name="_Toc323211396"/>
+      <w:bookmarkStart w:id="73" w:name="_Toc323241384"/>
       <w:r>
         <w:t>Sequence Diagram</w:t>
       </w:r>
@@ -16383,7 +16349,7 @@
       <w:pPr>
         <w:pStyle w:val="Heading3"/>
       </w:pPr>
-      <w:bookmarkStart w:id="74" w:name="_Toc323211397"/>
+      <w:bookmarkStart w:id="74" w:name="_Toc323241385"/>
       <w:r>
         <w:t>Current Student Login</w:t>
       </w:r>
@@ -16470,7 +16436,7 @@
       <w:pPr>
         <w:pStyle w:val="Heading3"/>
       </w:pPr>
-      <w:bookmarkStart w:id="75" w:name="_Toc323211398"/>
+      <w:bookmarkStart w:id="75" w:name="_Toc323241386"/>
       <w:r>
         <w:t>Staff Sequence Diagram</w:t>
       </w:r>
@@ -16551,7 +16517,7 @@
       <w:pPr>
         <w:pStyle w:val="Heading3"/>
       </w:pPr>
-      <w:bookmarkStart w:id="76" w:name="_Toc323211399"/>
+      <w:bookmarkStart w:id="76" w:name="_Toc323241387"/>
       <w:r>
         <w:t>Admin</w:t>
       </w:r>
@@ -16690,7 +16656,7 @@
       <w:pPr>
         <w:pStyle w:val="Heading1"/>
       </w:pPr>
-      <w:bookmarkStart w:id="77" w:name="_Toc323211400"/>
+      <w:bookmarkStart w:id="77" w:name="_Toc323241388"/>
       <w:r>
         <w:t>Project Planning</w:t>
       </w:r>
@@ -17269,9 +17235,30 @@
     </w:p>
     <w:p>
       <w:pPr>
+        <w:pStyle w:val="ColorfulList-Accent11"/>
+        <w:ind w:left="0"/>
+        <w:jc w:val="both"/>
         <w:rPr>
           <w:rStyle w:val="a"/>
+          <w:rFonts w:ascii="Times New Roman" w:eastAsia="MS Gothic" w:hAnsi="Times New Roman"/>
           <w:color w:val="000000"/>
+          <w:sz w:val="24"/>
+          <w:szCs w:val="24"/>
+          <w:bdr w:val="none" w:sz="0" w:space="0" w:color="auto" w:frame="1"/>
+          <w:shd w:val="clear" w:color="auto" w:fill="FFFFFF"/>
+        </w:rPr>
+      </w:pPr>
+    </w:p>
+    <w:p>
+      <w:pPr>
+        <w:pStyle w:val="ColorfulList-Accent11"/>
+        <w:jc w:val="both"/>
+        <w:rPr>
+          <w:rStyle w:val="a"/>
+          <w:rFonts w:ascii="Times New Roman" w:eastAsia="MS Gothic" w:hAnsi="Times New Roman"/>
+          <w:color w:val="000000"/>
+          <w:sz w:val="24"/>
+          <w:szCs w:val="24"/>
           <w:bdr w:val="none" w:sz="0" w:space="0" w:color="auto" w:frame="1"/>
           <w:shd w:val="clear" w:color="auto" w:fill="FFFFFF"/>
         </w:rPr>
@@ -17380,12 +17367,11 @@
         <w:t> Once when the customers start using the developed system then the actual problems comes up and needs to be solved from time to time. This process where the care is taken for the developed product is known as maintenance.</w:t>
       </w:r>
     </w:p>
-    <w:p/>
     <w:p>
       <w:pPr>
         <w:pStyle w:val="Heading2"/>
       </w:pPr>
-      <w:bookmarkStart w:id="78" w:name="_Toc323211401"/>
+      <w:bookmarkStart w:id="78" w:name="_Toc323241389"/>
       <w:r>
         <w:t>WBS</w:t>
       </w:r>
@@ -17396,22 +17382,55 @@
       <w:r>
         <w:t>GIT link</w:t>
       </w:r>
+      <w:r>
+        <w:t xml:space="preserve"> in GIT Link Section</w:t>
+      </w:r>
     </w:p>
     <w:p>
       <w:pPr>
         <w:pStyle w:val="Heading2"/>
       </w:pPr>
-      <w:bookmarkStart w:id="79" w:name="_Toc323211402"/>
+      <w:bookmarkStart w:id="79" w:name="_Toc323241390"/>
       <w:r>
         <w:t>Effort Estimation v/s Actual Effort</w:t>
       </w:r>
       <w:bookmarkEnd w:id="79"/>
     </w:p>
+    <w:p/>
+    <w:p>
+      <w:r>
+        <w:t xml:space="preserve">WBS GIT Link </w:t>
+      </w:r>
+      <w:r>
+        <w:t>in GIT Link Section</w:t>
+      </w:r>
+    </w:p>
+    <w:p>
+      <w:r>
+        <w:t>Adh</w:t>
+      </w:r>
+      <w:r>
+        <w:t>ered to estimated timeline and c</w:t>
+      </w:r>
+      <w:r>
+        <w:t>omplete</w:t>
+      </w:r>
+      <w:r>
+        <w:t>d</w:t>
+      </w:r>
+      <w:r>
+        <w:t xml:space="preserve"> the Project.</w:t>
+      </w:r>
+    </w:p>
+    <w:p>
+      <w:bookmarkStart w:id="80" w:name="_GoBack"/>
+      <w:bookmarkEnd w:id="80"/>
+    </w:p>
     <w:p>
       <w:pPr>
         <w:pStyle w:val="Heading2"/>
       </w:pPr>
-      <w:bookmarkStart w:id="80" w:name="_Toc323211403"/>
+      <w:bookmarkStart w:id="81" w:name="_Toc323241391"/>
       <w:r>
         <w:t>Timeline</w:t>
       </w:r>
@@ -17421,7 +17440,7 @@
       <w:r>
         <w:t>(#sprints, iterations, milestones)</w:t>
       </w:r>
-      <w:bookmarkEnd w:id="80"/>
+      <w:bookmarkEnd w:id="81"/>
     </w:p>
     <w:p/>
     <w:tbl>
@@ -17864,40 +17883,6 @@
     <w:p/>
     <w:p/>
     <w:p/>
-    <w:p/>
-    <w:p/>
-    <w:p/>
-    <w:p/>
-    <w:p/>
-    <w:p/>
-    <w:p/>
-    <w:p/>
-    <w:p/>
-    <w:p/>
-    <w:p/>
-    <w:p/>
-    <w:p/>
-    <w:p/>
-    <w:p/>
-    <w:p/>
-    <w:p/>
-    <w:p/>
-    <w:p/>
-    <w:p/>
-    <w:p/>
-    <w:p/>
-    <w:p/>
-    <w:p/>
-    <w:p/>
-    <w:p/>
-    <w:p/>
-    <w:p/>
-    <w:p/>
-    <w:p/>
-    <w:p/>
-    <w:p/>
-    <w:p/>
-    <w:p/>
     <w:p>
       <w:pPr>
         <w:pStyle w:val="PageBlockTitle"/>
@@ -17929,20 +17914,19 @@
     <w:p/>
     <w:p/>
     <w:p/>
-    <w:p/>
     <w:p>
       <w:pPr>
         <w:pStyle w:val="Heading1"/>
       </w:pPr>
-      <w:bookmarkStart w:id="81" w:name="_Toc291585678"/>
-      <w:bookmarkStart w:id="82" w:name="_Toc321391590"/>
-      <w:bookmarkStart w:id="83" w:name="_Toc323211404"/>
+      <w:bookmarkStart w:id="82" w:name="_Toc291585678"/>
+      <w:bookmarkStart w:id="83" w:name="_Toc321391590"/>
+      <w:bookmarkStart w:id="84" w:name="_Toc323241392"/>
       <w:r>
         <w:t>System Design Overview</w:t>
       </w:r>
-      <w:bookmarkEnd w:id="81"/>
       <w:bookmarkEnd w:id="82"/>
       <w:bookmarkEnd w:id="83"/>
+      <w:bookmarkEnd w:id="84"/>
     </w:p>
     <w:p>
       <w:pPr>
@@ -17954,9 +17938,9 @@
       </w:pPr>
     </w:p>
     <w:p>
-      <w:bookmarkStart w:id="84" w:name="_Toc291585679"/>
-      <w:bookmarkStart w:id="85" w:name="_Toc321391591"/>
-      <w:bookmarkStart w:id="86" w:name="sys_architecture"/>
+      <w:bookmarkStart w:id="85" w:name="_Toc291585679"/>
+      <w:bookmarkStart w:id="86" w:name="_Toc321391591"/>
+      <w:bookmarkStart w:id="87" w:name="sys_architecture"/>
       <w:r>
         <w:t xml:space="preserve">The </w:t>
       </w:r>
@@ -18007,16 +17991,16 @@
       <w:pPr>
         <w:pStyle w:val="Heading2"/>
       </w:pPr>
-      <w:bookmarkStart w:id="87" w:name="_Toc323211405"/>
+      <w:bookmarkStart w:id="88" w:name="_Toc323241393"/>
       <w:r>
         <w:t>System Architecture</w:t>
       </w:r>
-      <w:bookmarkEnd w:id="84"/>
       <w:bookmarkEnd w:id="85"/>
-      <w:bookmarkEnd w:id="87"/>
-    </w:p>
-    <w:p/>
-    <w:bookmarkEnd w:id="86"/>
+      <w:bookmarkEnd w:id="86"/>
+      <w:bookmarkEnd w:id="88"/>
+    </w:p>
+    <w:p/>
+    <w:bookmarkEnd w:id="87"/>
     <w:p>
       <w:pPr>
         <w:widowControl w:val="0"/>
@@ -18526,21 +18510,21 @@
       <w:pPr>
         <w:pStyle w:val="Heading2"/>
       </w:pPr>
-      <w:bookmarkStart w:id="88" w:name="_Toc323211406"/>
+      <w:bookmarkStart w:id="89" w:name="_Toc323241394"/>
       <w:r>
         <w:t>Software Architecture</w:t>
       </w:r>
-      <w:bookmarkEnd w:id="88"/>
+      <w:bookmarkEnd w:id="89"/>
     </w:p>
     <w:p>
       <w:pPr>
         <w:pStyle w:val="Heading3"/>
       </w:pPr>
-      <w:bookmarkStart w:id="89" w:name="_Toc323211407"/>
+      <w:bookmarkStart w:id="90" w:name="_Toc323241395"/>
       <w:r>
         <w:t>Event Driven Architecture</w:t>
       </w:r>
-      <w:bookmarkEnd w:id="89"/>
+      <w:bookmarkEnd w:id="90"/>
     </w:p>
     <w:p/>
     <w:p>
@@ -18592,19 +18576,15 @@
       </w:r>
     </w:p>
     <w:p/>
-    <w:p/>
-    <w:p/>
-    <w:p/>
-    <w:p/>
     <w:p>
       <w:pPr>
         <w:pStyle w:val="Heading2"/>
       </w:pPr>
-      <w:bookmarkStart w:id="90" w:name="_Toc323211408"/>
+      <w:bookmarkStart w:id="91" w:name="_Toc323241396"/>
       <w:r>
         <w:t>Tool &amp; Technologies</w:t>
       </w:r>
-      <w:bookmarkEnd w:id="90"/>
+      <w:bookmarkEnd w:id="91"/>
     </w:p>
     <w:p/>
     <w:p/>
@@ -18656,7 +18636,13 @@
               <w:rPr>
                 <w:b/>
               </w:rPr>
-              <w:t>/Technology</w:t>
+              <w:t>/</w:t>
+            </w:r>
+            <w:r>
+              <w:rPr>
+                <w:b/>
+              </w:rPr>
+              <w:t>TECHNOLOGY</w:t>
             </w:r>
             <w:r>
               <w:rPr>
@@ -18725,7 +18711,13 @@
               <w:rPr>
                 <w:b/>
               </w:rPr>
-              <w:t>WHY USED ?</w:t>
+              <w:t xml:space="preserve">WHY </w:t>
+            </w:r>
+            <w:r>
+              <w:rPr>
+                <w:b/>
+              </w:rPr>
+              <w:t xml:space="preserve">USED? </w:t>
             </w:r>
           </w:p>
         </w:tc>
@@ -18800,6 +18792,12 @@
                 <w:color w:val="262626"/>
               </w:rPr>
             </w:pPr>
+            <w:r>
+              <w:rPr>
+                <w:color w:val="262626"/>
+              </w:rPr>
+              <w:t>Easy Task management and Free for use</w:t>
+            </w:r>
           </w:p>
         </w:tc>
       </w:tr>
@@ -18873,6 +18871,12 @@
                 <w:color w:val="262626"/>
               </w:rPr>
             </w:pPr>
+            <w:r>
+              <w:rPr>
+                <w:color w:val="262626"/>
+              </w:rPr>
+              <w:t>Technology for web app development</w:t>
+            </w:r>
           </w:p>
         </w:tc>
       </w:tr>
@@ -18943,6 +18947,12 @@
                 <w:color w:val="262626"/>
               </w:rPr>
             </w:pPr>
+            <w:r>
+              <w:rPr>
+                <w:color w:val="262626"/>
+              </w:rPr>
+              <w:t>Great versioning tool and free to use</w:t>
+            </w:r>
           </w:p>
         </w:tc>
       </w:tr>
@@ -19016,6 +19026,12 @@
                 <w:color w:val="262626"/>
               </w:rPr>
             </w:pPr>
+            <w:r>
+              <w:rPr>
+                <w:color w:val="262626"/>
+              </w:rPr>
+              <w:t>Versioning desktop app for GIT</w:t>
+            </w:r>
           </w:p>
         </w:tc>
       </w:tr>
@@ -19089,6 +19105,12 @@
                 <w:color w:val="262626"/>
               </w:rPr>
             </w:pPr>
+            <w:r>
+              <w:rPr>
+                <w:color w:val="262626"/>
+              </w:rPr>
+              <w:t>Easy to use and free</w:t>
+            </w:r>
           </w:p>
         </w:tc>
       </w:tr>
@@ -19162,6 +19184,12 @@
                 <w:color w:val="262626"/>
               </w:rPr>
             </w:pPr>
+            <w:r>
+              <w:rPr>
+                <w:color w:val="262626"/>
+              </w:rPr>
+              <w:t>Easy to use and free</w:t>
+            </w:r>
           </w:p>
         </w:tc>
       </w:tr>
@@ -19326,6 +19354,12 @@
                 <w:color w:val="262626"/>
               </w:rPr>
             </w:pPr>
+            <w:r>
+              <w:rPr>
+                <w:color w:val="262626"/>
+              </w:rPr>
+              <w:t>IDE for development</w:t>
+            </w:r>
           </w:p>
         </w:tc>
       </w:tr>
@@ -19402,6 +19436,12 @@
                 <w:color w:val="262626"/>
               </w:rPr>
             </w:pPr>
+            <w:r>
+              <w:rPr>
+                <w:color w:val="262626"/>
+              </w:rPr>
+              <w:t>Database</w:t>
+            </w:r>
           </w:p>
         </w:tc>
       </w:tr>
@@ -19490,6 +19530,12 @@
                 <w:color w:val="262626"/>
               </w:rPr>
             </w:pPr>
+            <w:r>
+              <w:rPr>
+                <w:color w:val="262626"/>
+              </w:rPr>
+              <w:t>Server connection with IDE</w:t>
+            </w:r>
           </w:p>
         </w:tc>
       </w:tr>
@@ -19560,6 +19606,12 @@
                 <w:color w:val="262626"/>
               </w:rPr>
             </w:pPr>
+            <w:r>
+              <w:rPr>
+                <w:color w:val="262626"/>
+              </w:rPr>
+              <w:t>Inbuilt in System and easy to use</w:t>
+            </w:r>
           </w:p>
         </w:tc>
       </w:tr>
@@ -19630,6 +19682,12 @@
                 <w:color w:val="262626"/>
               </w:rPr>
             </w:pPr>
+            <w:r>
+              <w:rPr>
+                <w:color w:val="262626"/>
+              </w:rPr>
+              <w:t>Inbuilt in System and easy to use</w:t>
+            </w:r>
           </w:p>
         </w:tc>
       </w:tr>
@@ -19712,6 +19770,12 @@
                 <w:color w:val="262626"/>
               </w:rPr>
             </w:pPr>
+            <w:r>
+              <w:rPr>
+                <w:color w:val="262626"/>
+              </w:rPr>
+              <w:t>Inbuilt in System and easy to use</w:t>
+            </w:r>
           </w:p>
         </w:tc>
       </w:tr>
@@ -19782,6 +19846,12 @@
                 <w:color w:val="262626"/>
               </w:rPr>
             </w:pPr>
+            <w:r>
+              <w:rPr>
+                <w:color w:val="262626"/>
+              </w:rPr>
+              <w:t>Inbuilt in System and easy to use</w:t>
+            </w:r>
           </w:p>
         </w:tc>
       </w:tr>
@@ -19810,22 +19880,6 @@
     <w:p/>
     <w:p/>
     <w:p/>
-    <w:p/>
-    <w:p/>
-    <w:p/>
-    <w:p/>
-    <w:p/>
-    <w:p/>
-    <w:p/>
-    <w:p/>
-    <w:p/>
-    <w:p/>
-    <w:p/>
-    <w:p/>
-    <w:p/>
-    <w:p/>
-    <w:p/>
-    <w:p/>
     <w:p>
       <w:pPr>
         <w:pStyle w:val="PageBlockTitle"/>
@@ -19845,25 +19899,28 @@
     <w:p/>
     <w:p/>
     <w:p/>
+    <w:p/>
+    <w:p/>
+    <w:p/>
     <w:p>
       <w:pPr>
         <w:pStyle w:val="Heading1"/>
       </w:pPr>
-      <w:bookmarkStart w:id="91" w:name="_Toc323211409"/>
+      <w:bookmarkStart w:id="92" w:name="_Toc323241397"/>
       <w:r>
         <w:t>Implementation</w:t>
       </w:r>
-      <w:bookmarkEnd w:id="91"/>
+      <w:bookmarkEnd w:id="92"/>
     </w:p>
     <w:p>
       <w:pPr>
         <w:pStyle w:val="Heading2"/>
       </w:pPr>
-      <w:bookmarkStart w:id="92" w:name="_Toc323211410"/>
+      <w:bookmarkStart w:id="93" w:name="_Toc323241398"/>
       <w:r>
         <w:t>GIT Links</w:t>
       </w:r>
-      <w:bookmarkEnd w:id="92"/>
+      <w:bookmarkEnd w:id="93"/>
     </w:p>
     <w:p/>
     <w:tbl>
@@ -20622,6 +20679,22 @@
                 <w:color w:val="262626"/>
               </w:rPr>
             </w:pPr>
+            <w:hyperlink r:id="rId37" w:history="1">
+              <w:r>
+                <w:rPr>
+                  <w:rStyle w:val="Hyperlink"/>
+                </w:rPr>
+                <w:t>https://github.com/sangeetajoshi/E-Appointment_Final/tree/master/Source%20Code/EAppointment</w:t>
+              </w:r>
+            </w:hyperlink>
+          </w:p>
+          <w:p>
+            <w:pPr>
+              <w:jc w:val="left"/>
+              <w:rPr>
+                <w:color w:val="262626"/>
+              </w:rPr>
+            </w:pPr>
           </w:p>
         </w:tc>
       </w:tr>
@@ -20658,7 +20731,7 @@
                 <w:color w:val="262626"/>
               </w:rPr>
             </w:pPr>
-            <w:hyperlink r:id="rId37" w:history="1">
+            <w:hyperlink r:id="rId38" w:history="1">
               <w:r>
                 <w:rPr>
                   <w:rStyle w:val="Hyperlink"/>
@@ -20682,7 +20755,7 @@
                 <w:color w:val="262626"/>
               </w:rPr>
             </w:pPr>
-            <w:hyperlink r:id="rId38" w:history="1">
+            <w:hyperlink r:id="rId39" w:history="1">
               <w:r>
                 <w:rPr>
                   <w:rStyle w:val="Hyperlink"/>
@@ -20719,58 +20792,6 @@
                 <w:color w:val="262626"/>
               </w:rPr>
               <w:t>Code Review</w:t>
-            </w:r>
-          </w:p>
-        </w:tc>
-        <w:tc>
-          <w:tcPr>
-            <w:tcW w:w="7560" w:type="dxa"/>
-            <w:vAlign w:val="center"/>
-          </w:tcPr>
-          <w:p>
-            <w:pPr>
-              <w:jc w:val="left"/>
-              <w:rPr>
-                <w:color w:val="262626"/>
-              </w:rPr>
-            </w:pPr>
-            <w:hyperlink r:id="rId39" w:history="1">
-              <w:r>
-                <w:rPr>
-                  <w:rStyle w:val="Hyperlink"/>
-                </w:rPr>
-                <w:t>https://github.com/sangeetajoshi/E-Appointment_Final/tree/master/Documentation/Code%20review%20and%20Best%20Practices</w:t>
-              </w:r>
-            </w:hyperlink>
-          </w:p>
-          <w:p>
-            <w:pPr>
-              <w:jc w:val="left"/>
-              <w:rPr>
-                <w:color w:val="262626"/>
-              </w:rPr>
-            </w:pPr>
-          </w:p>
-        </w:tc>
-      </w:tr>
-      <w:tr>
-        <w:tc>
-          <w:tcPr>
-            <w:tcW w:w="2070" w:type="dxa"/>
-            <w:vAlign w:val="center"/>
-          </w:tcPr>
-          <w:p>
-            <w:pPr>
-              <w:jc w:val="left"/>
-              <w:rPr>
-                <w:color w:val="262626"/>
-              </w:rPr>
-            </w:pPr>
-            <w:r>
-              <w:rPr>
-                <w:color w:val="262626"/>
-              </w:rPr>
-              <w:t>Coding Best Practices</w:t>
             </w:r>
           </w:p>
         </w:tc>
@@ -20822,7 +20843,7 @@
               <w:rPr>
                 <w:color w:val="262626"/>
               </w:rPr>
-              <w:t xml:space="preserve">Unit Test </w:t>
+              <w:t>Coding Best Practices</w:t>
             </w:r>
           </w:p>
         </w:tc>
@@ -20839,6 +20860,58 @@
               </w:rPr>
             </w:pPr>
             <w:hyperlink r:id="rId41" w:history="1">
+              <w:r>
+                <w:rPr>
+                  <w:rStyle w:val="Hyperlink"/>
+                </w:rPr>
+                <w:t>https://github.com/sangeetajoshi/E-Appointment_Final/tree/master/Documentation/Code%20review%20and%20Best%20Practices</w:t>
+              </w:r>
+            </w:hyperlink>
+          </w:p>
+          <w:p>
+            <w:pPr>
+              <w:jc w:val="left"/>
+              <w:rPr>
+                <w:color w:val="262626"/>
+              </w:rPr>
+            </w:pPr>
+          </w:p>
+        </w:tc>
+      </w:tr>
+      <w:tr>
+        <w:tc>
+          <w:tcPr>
+            <w:tcW w:w="2070" w:type="dxa"/>
+            <w:vAlign w:val="center"/>
+          </w:tcPr>
+          <w:p>
+            <w:pPr>
+              <w:jc w:val="left"/>
+              <w:rPr>
+                <w:color w:val="262626"/>
+              </w:rPr>
+            </w:pPr>
+            <w:r>
+              <w:rPr>
+                <w:color w:val="262626"/>
+              </w:rPr>
+              <w:t xml:space="preserve">Unit Test </w:t>
+            </w:r>
+          </w:p>
+        </w:tc>
+        <w:tc>
+          <w:tcPr>
+            <w:tcW w:w="7560" w:type="dxa"/>
+            <w:vAlign w:val="center"/>
+          </w:tcPr>
+          <w:p>
+            <w:pPr>
+              <w:jc w:val="left"/>
+              <w:rPr>
+                <w:color w:val="262626"/>
+              </w:rPr>
+            </w:pPr>
+            <w:hyperlink r:id="rId42" w:history="1">
               <w:r>
                 <w:rPr>
                   <w:rStyle w:val="Hyperlink"/>
@@ -20886,6 +20959,19 @@
           <w:p>
             <w:pPr>
               <w:jc w:val="left"/>
+            </w:pPr>
+            <w:hyperlink r:id="rId43" w:history="1">
+              <w:r>
+                <w:rPr>
+                  <w:rStyle w:val="Hyperlink"/>
+                </w:rPr>
+                <w:t>https://drive.google.com/a/students.itu.edu/file/d/0B5vMzjETCODKSkx1YnZGTzg1QjA/view?ts=571d7db9</w:t>
+              </w:r>
+            </w:hyperlink>
+          </w:p>
+          <w:p>
+            <w:pPr>
+              <w:jc w:val="left"/>
               <w:rPr>
                 <w:color w:val="262626"/>
               </w:rPr>
@@ -20926,7 +21012,7 @@
                 <w:color w:val="262626"/>
               </w:rPr>
             </w:pPr>
-            <w:hyperlink r:id="rId42" w:history="1">
+            <w:hyperlink r:id="rId44" w:history="1">
               <w:r>
                 <w:rPr>
                   <w:rStyle w:val="Hyperlink"/>
@@ -20978,7 +21064,7 @@
                 <w:color w:val="262626"/>
               </w:rPr>
             </w:pPr>
-            <w:hyperlink r:id="rId43" w:history="1">
+            <w:hyperlink r:id="rId45" w:history="1">
               <w:r>
                 <w:rPr>
                   <w:rStyle w:val="Hyperlink"/>
@@ -21033,7 +21119,7 @@
             <w:pPr>
               <w:jc w:val="left"/>
             </w:pPr>
-            <w:hyperlink r:id="rId44" w:history="1">
+            <w:hyperlink r:id="rId46" w:history="1">
               <w:r>
                 <w:rPr>
                   <w:rStyle w:val="Hyperlink"/>
@@ -21046,8 +21132,6 @@
             <w:pPr>
               <w:jc w:val="left"/>
             </w:pPr>
-            <w:bookmarkStart w:id="93" w:name="_GoBack"/>
-            <w:bookmarkEnd w:id="93"/>
           </w:p>
         </w:tc>
       </w:tr>
@@ -21068,7 +21152,7 @@
               <w:rPr>
                 <w:color w:val="262626"/>
               </w:rPr>
-              <w:t>Demo Video</w:t>
+              <w:t>Selenium Demo Video</w:t>
             </w:r>
           </w:p>
         </w:tc>
@@ -21081,53 +21165,7 @@
             <w:pPr>
               <w:jc w:val="left"/>
             </w:pPr>
-            <w:hyperlink r:id="rId45" w:history="1">
-              <w:r>
-                <w:rPr>
-                  <w:rStyle w:val="Hyperlink"/>
-                </w:rPr>
-                <w:t>https://drive.google.com/a/students.itu.edu/file/d/0B5vMzjETCODKSkx1YnZGTzg1QjA/view?ts=571d7db9</w:t>
-              </w:r>
-            </w:hyperlink>
-          </w:p>
-          <w:p>
-            <w:pPr>
-              <w:jc w:val="left"/>
-            </w:pPr>
-          </w:p>
-        </w:tc>
-      </w:tr>
-      <w:tr>
-        <w:tc>
-          <w:tcPr>
-            <w:tcW w:w="2070" w:type="dxa"/>
-            <w:vAlign w:val="center"/>
-          </w:tcPr>
-          <w:p>
-            <w:pPr>
-              <w:jc w:val="left"/>
-              <w:rPr>
-                <w:color w:val="262626"/>
-              </w:rPr>
-            </w:pPr>
-            <w:r>
-              <w:rPr>
-                <w:color w:val="262626"/>
-              </w:rPr>
-              <w:t>Selenium Demo Video</w:t>
-            </w:r>
-          </w:p>
-        </w:tc>
-        <w:tc>
-          <w:tcPr>
-            <w:tcW w:w="7560" w:type="dxa"/>
-            <w:vAlign w:val="center"/>
-          </w:tcPr>
-          <w:p>
-            <w:pPr>
-              <w:jc w:val="left"/>
-            </w:pPr>
-            <w:hyperlink r:id="rId46" w:history="1">
+            <w:hyperlink r:id="rId47" w:history="1">
               <w:r>
                 <w:rPr>
                   <w:rStyle w:val="Hyperlink"/>
@@ -21194,17 +21232,11 @@
     <w:p/>
     <w:p/>
     <w:p/>
-    <w:p/>
-    <w:p/>
-    <w:p/>
-    <w:p/>
-    <w:p/>
-    <w:p/>
     <w:p>
       <w:pPr>
         <w:pStyle w:val="Heading1"/>
       </w:pPr>
-      <w:bookmarkStart w:id="94" w:name="_Toc323211411"/>
+      <w:bookmarkStart w:id="94" w:name="_Toc323241399"/>
       <w:r>
         <w:t>Testing</w:t>
       </w:r>
@@ -21217,7 +21249,7 @@
       </w:pPr>
       <w:bookmarkStart w:id="95" w:name="_Toc291585707"/>
       <w:bookmarkStart w:id="96" w:name="_Toc321391622"/>
-      <w:bookmarkStart w:id="97" w:name="_Toc323211412"/>
+      <w:bookmarkStart w:id="97" w:name="_Toc323241400"/>
       <w:r>
         <w:t>Test Plan Objective</w:t>
       </w:r>
@@ -21605,7 +21637,7 @@
         <w:pStyle w:val="Heading2"/>
       </w:pPr>
       <w:bookmarkStart w:id="98" w:name="_Toc321391624"/>
-      <w:bookmarkStart w:id="99" w:name="_Toc323211413"/>
+      <w:bookmarkStart w:id="99" w:name="_Toc323241401"/>
       <w:r>
         <w:t>Test Strategy</w:t>
       </w:r>
@@ -21663,7 +21695,7 @@
       </w:pPr>
       <w:bookmarkStart w:id="100" w:name="_Toc291585710"/>
       <w:bookmarkStart w:id="101" w:name="_Toc321391625"/>
-      <w:bookmarkStart w:id="102" w:name="_Toc323211414"/>
+      <w:bookmarkStart w:id="102" w:name="_Toc323241402"/>
       <w:r>
         <w:t>Testing types</w:t>
       </w:r>
@@ -21677,7 +21709,7 @@
       </w:pPr>
       <w:bookmarkStart w:id="103" w:name="_Toc292123835"/>
       <w:bookmarkStart w:id="104" w:name="_Toc321391626"/>
-      <w:bookmarkStart w:id="105" w:name="_Toc323211415"/>
+      <w:bookmarkStart w:id="105" w:name="_Toc323241403"/>
       <w:r>
         <w:t>Unit Testing</w:t>
       </w:r>
@@ -21793,7 +21825,7 @@
       </w:pPr>
       <w:bookmarkStart w:id="106" w:name="_Toc292123836"/>
       <w:bookmarkStart w:id="107" w:name="_Toc321391627"/>
-      <w:bookmarkStart w:id="108" w:name="_Toc323211416"/>
+      <w:bookmarkStart w:id="108" w:name="_Toc323241404"/>
       <w:r>
         <w:t>Integration Testing</w:t>
       </w:r>
@@ -21907,7 +21939,7 @@
       </w:pPr>
       <w:bookmarkStart w:id="109" w:name="_Toc292123837"/>
       <w:bookmarkStart w:id="110" w:name="_Toc321391628"/>
-      <w:bookmarkStart w:id="111" w:name="_Toc323211417"/>
+      <w:bookmarkStart w:id="111" w:name="_Toc323241405"/>
       <w:r>
         <w:t>Regression Testing</w:t>
       </w:r>
@@ -21931,7 +21963,7 @@
       </w:pPr>
       <w:bookmarkStart w:id="112" w:name="_Toc292123838"/>
       <w:bookmarkStart w:id="113" w:name="_Toc321391629"/>
-      <w:bookmarkStart w:id="114" w:name="_Toc323211418"/>
+      <w:bookmarkStart w:id="114" w:name="_Toc323241406"/>
       <w:r>
         <w:t>Acceptance Testing</w:t>
       </w:r>
@@ -21960,7 +21992,7 @@
       </w:pPr>
       <w:bookmarkStart w:id="115" w:name="_Toc292123839"/>
       <w:bookmarkStart w:id="116" w:name="_Toc321391630"/>
-      <w:bookmarkStart w:id="117" w:name="_Toc323211419"/>
+      <w:bookmarkStart w:id="117" w:name="_Toc323241407"/>
       <w:r>
         <w:t>System Testing</w:t>
       </w:r>
@@ -22025,7 +22057,7 @@
       </w:pPr>
       <w:bookmarkStart w:id="118" w:name="_Toc291585712"/>
       <w:bookmarkStart w:id="119" w:name="_Toc321391632"/>
-      <w:bookmarkStart w:id="120" w:name="_Toc323211420"/>
+      <w:bookmarkStart w:id="120" w:name="_Toc323241408"/>
       <w:r>
         <w:t>Suspension Criteria and Resumption Requirements</w:t>
       </w:r>
@@ -22046,7 +22078,7 @@
       </w:pPr>
       <w:bookmarkStart w:id="121" w:name="_Toc291585713"/>
       <w:bookmarkStart w:id="122" w:name="_Toc321391633"/>
-      <w:bookmarkStart w:id="123" w:name="_Toc323211421"/>
+      <w:bookmarkStart w:id="123" w:name="_Toc323241409"/>
       <w:r>
         <w:rPr>
           <w:sz w:val="24"/>
@@ -22074,7 +22106,7 @@
       </w:pPr>
       <w:bookmarkStart w:id="124" w:name="_Toc291585714"/>
       <w:bookmarkStart w:id="125" w:name="_Toc321391634"/>
-      <w:bookmarkStart w:id="126" w:name="_Toc323211422"/>
+      <w:bookmarkStart w:id="126" w:name="_Toc323241410"/>
       <w:r>
         <w:rPr>
           <w:sz w:val="24"/>
@@ -22098,7 +22130,7 @@
       </w:pPr>
       <w:bookmarkStart w:id="127" w:name="_Toc291585715"/>
       <w:bookmarkStart w:id="128" w:name="_Toc321391635"/>
-      <w:bookmarkStart w:id="129" w:name="_Toc323211423"/>
+      <w:bookmarkStart w:id="129" w:name="_Toc323241411"/>
       <w:r>
         <w:t>Pass or Fail C</w:t>
       </w:r>
@@ -22129,7 +22161,7 @@
       <w:pPr>
         <w:pStyle w:val="Heading2"/>
       </w:pPr>
-      <w:bookmarkStart w:id="130" w:name="_Toc323211424"/>
+      <w:bookmarkStart w:id="130" w:name="_Toc323241412"/>
       <w:r>
         <w:t>Test cases and test results</w:t>
       </w:r>
@@ -22145,7 +22177,7 @@
       <w:pPr>
         <w:pStyle w:val="Heading2"/>
       </w:pPr>
-      <w:bookmarkStart w:id="131" w:name="_Toc323211425"/>
+      <w:bookmarkStart w:id="131" w:name="_Toc323241413"/>
       <w:r>
         <w:t>#Bugs detected and how tracking of bugs was done to completion</w:t>
       </w:r>
@@ -22180,7 +22212,7 @@
       <w:pPr>
         <w:pStyle w:val="Heading2"/>
       </w:pPr>
-      <w:bookmarkStart w:id="132" w:name="_Toc323211426"/>
+      <w:bookmarkStart w:id="132" w:name="_Toc323241414"/>
       <w:r>
         <w:t>Coverage of requirements and design with tests (%)</w:t>
       </w:r>
@@ -22209,7 +22241,7 @@
       <w:pPr>
         <w:pStyle w:val="Heading2"/>
       </w:pPr>
-      <w:bookmarkStart w:id="133" w:name="_Toc323211427"/>
+      <w:bookmarkStart w:id="133" w:name="_Toc323241415"/>
       <w:r>
         <w:t>Regression tests</w:t>
       </w:r>
@@ -22260,25 +22292,6 @@
     <w:p/>
     <w:p/>
     <w:p/>
-    <w:p/>
-    <w:p/>
-    <w:p/>
-    <w:p/>
-    <w:p/>
-    <w:p/>
-    <w:p/>
-    <w:p/>
-    <w:p/>
-    <w:p/>
-    <w:p/>
-    <w:p/>
-    <w:p/>
-    <w:p/>
-    <w:p/>
-    <w:p/>
-    <w:p/>
-    <w:p/>
-    <w:p/>
     <w:p>
       <w:pPr>
         <w:pStyle w:val="PageBlockTitle"/>
@@ -22310,7 +22323,7 @@
       <w:pPr>
         <w:pStyle w:val="Heading1"/>
       </w:pPr>
-      <w:bookmarkStart w:id="134" w:name="_Toc323211428"/>
+      <w:bookmarkStart w:id="134" w:name="_Toc323241416"/>
       <w:r>
         <w:t>Challenges</w:t>
       </w:r>
@@ -22524,9 +22537,9 @@
     </w:tbl>
     <w:p/>
     <w:sectPr>
-      <w:headerReference w:type="default" r:id="rId47"/>
-      <w:footerReference w:type="even" r:id="rId48"/>
-      <w:footerReference w:type="default" r:id="rId49"/>
+      <w:headerReference w:type="default" r:id="rId48"/>
+      <w:footerReference w:type="even" r:id="rId49"/>
+      <w:footerReference w:type="default" r:id="rId50"/>
       <w:pgSz w:w="12240" w:h="15840"/>
       <w:pgMar w:top="1440" w:right="1800" w:bottom="1440" w:left="1800" w:header="720" w:footer="720" w:gutter="0"/>
       <w:pgBorders w:offsetFrom="page">
@@ -22723,7 +22736,7 @@
       <w:rPr>
         <w:noProof/>
       </w:rPr>
-      <w:t>42</w:t>
+      <w:t>35</w:t>
     </w:r>
     <w:r>
       <w:fldChar w:fldCharType="end"/>

</xml_diff>